<commit_message>
*Updated documentation for v2.0 based on requirement changes*
*Retracted the ability to multiply and divide due to requirement changes.

*Program now accepts whitespace in between operators and operands, since it now removes whitespace from any input.

*Todo: Figure out how to calculate consecutive operations.
</commit_message>
<xml_diff>
--- a/Documents/Calculator System Requirements v2.0.docx
+++ b/Documents/Calculator System Requirements v2.0.docx
@@ -378,13 +378,13 @@
           <w:sz w:val="24"/>
           <w:szCs w:val="24"/>
         </w:rPr>
-        <w:t>The Calculator shall be able to take in two integers and perform multiplication on them.</w:t>
-      </w:r>
-    </w:p>
-    <w:p>
-      <w:pPr>
-        <w:spacing w:line="240" w:lineRule="auto"/>
-        <w:ind w:left="1440"/>
+        <w:t>The Calculator shall allow as input equations that contain consecutive operations to be performed.</w:t>
+      </w:r>
+    </w:p>
+    <w:p>
+      <w:pPr>
+        <w:spacing w:line="240" w:lineRule="auto"/>
+        <w:ind w:left="1080"/>
         <w:rPr>
           <w:rFonts w:ascii="Times New Roman" w:hAnsi="Times New Roman" w:cs="Times New Roman"/>
           <w:sz w:val="24"/>
@@ -403,7 +403,7 @@
     <w:p>
       <w:pPr>
         <w:spacing w:line="240" w:lineRule="auto"/>
-        <w:ind w:left="1440"/>
+        <w:ind w:left="1080"/>
         <w:rPr>
           <w:rFonts w:ascii="Times New Roman" w:hAnsi="Times New Roman" w:cs="Times New Roman"/>
           <w:sz w:val="24"/>
@@ -417,7 +417,71 @@
           <w:szCs w:val="24"/>
         </w:rPr>
         <w:tab/>
-        <w:t>Inputting 10*9 will produce 90 as a result.</w:t>
+      </w:r>
+      <w:r>
+        <w:rPr>
+          <w:rFonts w:ascii="Times New Roman" w:hAnsi="Times New Roman" w:cs="Times New Roman"/>
+          <w:sz w:val="24"/>
+          <w:szCs w:val="24"/>
+        </w:rPr>
+        <w:tab/>
+        <w:t>Inputting 1+1+1+1 will produce 4 as a result.</w:t>
+      </w:r>
+    </w:p>
+    <w:p>
+      <w:pPr>
+        <w:spacing w:line="240" w:lineRule="auto"/>
+        <w:ind w:left="1080"/>
+        <w:rPr>
+          <w:rFonts w:ascii="Times New Roman" w:hAnsi="Times New Roman" w:cs="Times New Roman"/>
+          <w:sz w:val="24"/>
+          <w:szCs w:val="24"/>
+        </w:rPr>
+      </w:pPr>
+      <w:r>
+        <w:rPr>
+          <w:rFonts w:ascii="Times New Roman" w:hAnsi="Times New Roman" w:cs="Times New Roman"/>
+          <w:sz w:val="24"/>
+          <w:szCs w:val="24"/>
+        </w:rPr>
+        <w:tab/>
+      </w:r>
+      <w:r>
+        <w:rPr>
+          <w:rFonts w:ascii="Times New Roman" w:hAnsi="Times New Roman" w:cs="Times New Roman"/>
+          <w:sz w:val="24"/>
+          <w:szCs w:val="24"/>
+        </w:rPr>
+        <w:tab/>
+        <w:t>Inputting 10-1-1-1 will produce 7 as a result.</w:t>
+      </w:r>
+    </w:p>
+    <w:p>
+      <w:pPr>
+        <w:spacing w:line="240" w:lineRule="auto"/>
+        <w:ind w:left="1080"/>
+        <w:rPr>
+          <w:rFonts w:ascii="Times New Roman" w:hAnsi="Times New Roman" w:cs="Times New Roman"/>
+          <w:sz w:val="24"/>
+          <w:szCs w:val="24"/>
+        </w:rPr>
+      </w:pPr>
+      <w:r>
+        <w:rPr>
+          <w:rFonts w:ascii="Times New Roman" w:hAnsi="Times New Roman" w:cs="Times New Roman"/>
+          <w:sz w:val="24"/>
+          <w:szCs w:val="24"/>
+        </w:rPr>
+        <w:tab/>
+      </w:r>
+      <w:r>
+        <w:rPr>
+          <w:rFonts w:ascii="Times New Roman" w:hAnsi="Times New Roman" w:cs="Times New Roman"/>
+          <w:sz w:val="24"/>
+          <w:szCs w:val="24"/>
+        </w:rPr>
+        <w:tab/>
+        <w:t>Inputting 10+1-2 will produce 9 as a result.</w:t>
       </w:r>
     </w:p>
     <w:p>
@@ -440,11 +504,80 @@
           <w:sz w:val="24"/>
           <w:szCs w:val="24"/>
         </w:rPr>
-        <w:t>The Calculator shall be able to take in two integers and perform division on them.</w:t>
-      </w:r>
-    </w:p>
-    <w:p>
-      <w:pPr>
+        <w:t>The C</w:t>
+      </w:r>
+      <w:r>
+        <w:rPr>
+          <w:rFonts w:ascii="Times New Roman" w:hAnsi="Times New Roman" w:cs="Times New Roman"/>
+          <w:sz w:val="24"/>
+          <w:szCs w:val="24"/>
+        </w:rPr>
+        <w:t>alculator shall</w:t>
+      </w:r>
+      <w:r>
+        <w:rPr>
+          <w:rFonts w:ascii="Times New Roman" w:hAnsi="Times New Roman" w:cs="Times New Roman"/>
+          <w:sz w:val="24"/>
+          <w:szCs w:val="24"/>
+        </w:rPr>
+        <w:t xml:space="preserve"> allow</w:t>
+      </w:r>
+      <w:r>
+        <w:rPr>
+          <w:rFonts w:ascii="Times New Roman" w:hAnsi="Times New Roman" w:cs="Times New Roman"/>
+          <w:sz w:val="24"/>
+          <w:szCs w:val="24"/>
+        </w:rPr>
+        <w:t xml:space="preserve"> unary operation (</w:t>
+      </w:r>
+      <w:r>
+        <w:rPr>
+          <w:rFonts w:ascii="Times New Roman" w:hAnsi="Times New Roman" w:cs="Times New Roman"/>
+          <w:sz w:val="24"/>
+          <w:szCs w:val="24"/>
+        </w:rPr>
+        <w:t>+/</w:t>
+      </w:r>
+      <w:r>
+        <w:rPr>
+          <w:rFonts w:ascii="Times New Roman" w:hAnsi="Times New Roman" w:cs="Times New Roman"/>
+          <w:sz w:val="24"/>
+          <w:szCs w:val="24"/>
+        </w:rPr>
+        <w:t>-)</w:t>
+      </w:r>
+      <w:r>
+        <w:rPr>
+          <w:rFonts w:ascii="Times New Roman" w:hAnsi="Times New Roman" w:cs="Times New Roman"/>
+          <w:sz w:val="24"/>
+          <w:szCs w:val="24"/>
+        </w:rPr>
+        <w:t xml:space="preserve"> on</w:t>
+      </w:r>
+      <w:r>
+        <w:rPr>
+          <w:rFonts w:ascii="Times New Roman" w:hAnsi="Times New Roman" w:cs="Times New Roman"/>
+          <w:sz w:val="24"/>
+          <w:szCs w:val="24"/>
+        </w:rPr>
+        <w:t xml:space="preserve"> any integer.</w:t>
+      </w:r>
+    </w:p>
+    <w:p>
+      <w:pPr>
+        <w:pStyle w:val="ListParagraph"/>
+        <w:spacing w:line="240" w:lineRule="auto"/>
+        <w:ind w:left="1080"/>
+        <w:rPr>
+          <w:rFonts w:ascii="Times New Roman" w:hAnsi="Times New Roman" w:cs="Times New Roman"/>
+          <w:sz w:val="24"/>
+          <w:szCs w:val="24"/>
+        </w:rPr>
+      </w:pPr>
+    </w:p>
+    <w:p>
+      <w:pPr>
+        <w:pStyle w:val="ListParagraph"/>
         <w:spacing w:line="240" w:lineRule="auto"/>
         <w:ind w:left="1440"/>
         <w:rPr>
@@ -464,6 +597,7 @@
     </w:p>
     <w:p>
       <w:pPr>
+        <w:pStyle w:val="ListParagraph"/>
         <w:spacing w:line="240" w:lineRule="auto"/>
         <w:ind w:left="1440"/>
         <w:rPr>
@@ -472,6 +606,18 @@
           <w:szCs w:val="24"/>
         </w:rPr>
       </w:pPr>
+    </w:p>
+    <w:p>
+      <w:pPr>
+        <w:pStyle w:val="ListParagraph"/>
+        <w:spacing w:line="240" w:lineRule="auto"/>
+        <w:ind w:left="1440"/>
+        <w:rPr>
+          <w:rFonts w:ascii="Times New Roman" w:hAnsi="Times New Roman" w:cs="Times New Roman"/>
+          <w:sz w:val="24"/>
+          <w:szCs w:val="24"/>
+        </w:rPr>
+      </w:pPr>
       <w:r>
         <w:rPr>
           <w:rFonts w:ascii="Times New Roman" w:hAnsi="Times New Roman" w:cs="Times New Roman"/>
@@ -479,8 +625,121 @@
           <w:szCs w:val="24"/>
         </w:rPr>
         <w:tab/>
-        <w:t>Inputting 90/10 will produce 9 as a result.</w:t>
-      </w:r>
+        <w:t>Inputting -9 will produce the result -9.</w:t>
+      </w:r>
+    </w:p>
+    <w:p>
+      <w:pPr>
+        <w:pStyle w:val="ListParagraph"/>
+        <w:spacing w:line="240" w:lineRule="auto"/>
+        <w:ind w:left="1440"/>
+        <w:rPr>
+          <w:rFonts w:ascii="Times New Roman" w:hAnsi="Times New Roman" w:cs="Times New Roman"/>
+          <w:sz w:val="24"/>
+          <w:szCs w:val="24"/>
+        </w:rPr>
+      </w:pPr>
+      <w:r>
+        <w:rPr>
+          <w:rFonts w:ascii="Times New Roman" w:hAnsi="Times New Roman" w:cs="Times New Roman"/>
+          <w:sz w:val="24"/>
+          <w:szCs w:val="24"/>
+        </w:rPr>
+        <w:tab/>
+        <w:t>Inputting --9 (that’s two minus signs) will produce the result 9.</w:t>
+      </w:r>
+    </w:p>
+    <w:p>
+      <w:pPr>
+        <w:pStyle w:val="ListParagraph"/>
+        <w:spacing w:line="240" w:lineRule="auto"/>
+        <w:ind w:left="2160"/>
+        <w:rPr>
+          <w:rFonts w:ascii="Times New Roman" w:hAnsi="Times New Roman" w:cs="Times New Roman"/>
+          <w:sz w:val="24"/>
+          <w:szCs w:val="24"/>
+        </w:rPr>
+      </w:pPr>
+      <w:r>
+        <w:rPr>
+          <w:rFonts w:ascii="Times New Roman" w:hAnsi="Times New Roman" w:cs="Times New Roman"/>
+          <w:sz w:val="24"/>
+          <w:szCs w:val="24"/>
+        </w:rPr>
+        <w:t xml:space="preserve">Inputting +9-1 will be the same as inputting 9 -1 which will produce the result </w:t>
+      </w:r>
+      <w:r>
+        <w:rPr>
+          <w:rFonts w:ascii="Times New Roman" w:hAnsi="Times New Roman" w:cs="Times New Roman"/>
+          <w:sz w:val="24"/>
+          <w:szCs w:val="24"/>
+        </w:rPr>
+        <w:t xml:space="preserve">of </w:t>
+      </w:r>
+      <w:r>
+        <w:rPr>
+          <w:rFonts w:ascii="Times New Roman" w:hAnsi="Times New Roman" w:cs="Times New Roman"/>
+          <w:sz w:val="24"/>
+          <w:szCs w:val="24"/>
+        </w:rPr>
+        <w:t>8.</w:t>
+      </w:r>
+    </w:p>
+    <w:p>
+      <w:pPr>
+        <w:pStyle w:val="ListParagraph"/>
+        <w:spacing w:line="240" w:lineRule="auto"/>
+        <w:ind w:left="2160"/>
+        <w:rPr>
+          <w:rFonts w:ascii="Times New Roman" w:hAnsi="Times New Roman" w:cs="Times New Roman"/>
+          <w:sz w:val="24"/>
+          <w:szCs w:val="24"/>
+        </w:rPr>
+      </w:pPr>
+      <w:r>
+        <w:rPr>
+          <w:rFonts w:ascii="Times New Roman" w:hAnsi="Times New Roman" w:cs="Times New Roman"/>
+          <w:sz w:val="24"/>
+          <w:szCs w:val="24"/>
+        </w:rPr>
+        <w:t>Inputting -9-1</w:t>
+      </w:r>
+      <w:r>
+        <w:rPr>
+          <w:rFonts w:ascii="Times New Roman" w:hAnsi="Times New Roman" w:cs="Times New Roman"/>
+          <w:sz w:val="24"/>
+          <w:szCs w:val="24"/>
+        </w:rPr>
+        <w:t xml:space="preserve"> will produce the result of </w:t>
+      </w:r>
+      <w:r>
+        <w:rPr>
+          <w:rFonts w:ascii="Times New Roman" w:hAnsi="Times New Roman" w:cs="Times New Roman"/>
+          <w:sz w:val="24"/>
+          <w:szCs w:val="24"/>
+        </w:rPr>
+        <w:t>-10</w:t>
+      </w:r>
+      <w:r>
+        <w:rPr>
+          <w:rFonts w:ascii="Times New Roman" w:hAnsi="Times New Roman" w:cs="Times New Roman"/>
+          <w:sz w:val="24"/>
+          <w:szCs w:val="24"/>
+        </w:rPr>
+        <w:t>.</w:t>
+      </w:r>
+    </w:p>
+    <w:p>
+      <w:pPr>
+        <w:pStyle w:val="ListParagraph"/>
+        <w:spacing w:line="240" w:lineRule="auto"/>
+        <w:ind w:left="1080"/>
+        <w:rPr>
+          <w:rFonts w:ascii="Times New Roman" w:hAnsi="Times New Roman" w:cs="Times New Roman"/>
+          <w:sz w:val="24"/>
+          <w:szCs w:val="24"/>
+        </w:rPr>
+      </w:pPr>
     </w:p>
     <w:p>
       <w:pPr>
@@ -502,218 +761,8 @@
           <w:sz w:val="24"/>
           <w:szCs w:val="24"/>
         </w:rPr>
-        <w:t>The Calculator shall check if the denominator of a division query is 0, and if so it will produce the result of “undefined”, regardless of what the numerator is.</w:t>
-      </w:r>
-    </w:p>
-    <w:p>
-      <w:pPr>
-        <w:spacing w:line="240" w:lineRule="auto"/>
-        <w:ind w:left="1080" w:firstLine="360"/>
-        <w:rPr>
-          <w:rFonts w:ascii="Times New Roman" w:hAnsi="Times New Roman" w:cs="Times New Roman"/>
-          <w:sz w:val="24"/>
-          <w:szCs w:val="24"/>
-        </w:rPr>
-      </w:pPr>
-      <w:r>
-        <w:rPr>
-          <w:rFonts w:ascii="Times New Roman" w:hAnsi="Times New Roman" w:cs="Times New Roman"/>
-          <w:sz w:val="24"/>
-          <w:szCs w:val="24"/>
-        </w:rPr>
-        <w:t>For example:</w:t>
-      </w:r>
-    </w:p>
-    <w:p>
-      <w:pPr>
-        <w:spacing w:line="240" w:lineRule="auto"/>
-        <w:ind w:left="1080" w:firstLine="360"/>
-        <w:rPr>
-          <w:rFonts w:ascii="Times New Roman" w:hAnsi="Times New Roman" w:cs="Times New Roman"/>
-          <w:sz w:val="24"/>
-          <w:szCs w:val="24"/>
-        </w:rPr>
-      </w:pPr>
-      <w:r>
-        <w:rPr>
-          <w:rFonts w:ascii="Times New Roman" w:hAnsi="Times New Roman" w:cs="Times New Roman"/>
-          <w:sz w:val="24"/>
-          <w:szCs w:val="24"/>
-        </w:rPr>
-        <w:tab/>
-        <w:t>Inputting 9/0 will produce the result “</w:t>
-      </w:r>
-      <w:r>
-        <w:rPr>
-          <w:rFonts w:ascii="Times New Roman" w:hAnsi="Times New Roman" w:cs="Times New Roman"/>
-          <w:sz w:val="24"/>
-          <w:szCs w:val="24"/>
-        </w:rPr>
-        <w:t>undefined</w:t>
-      </w:r>
-      <w:r>
-        <w:rPr>
-          <w:rFonts w:ascii="Times New Roman" w:hAnsi="Times New Roman" w:cs="Times New Roman"/>
-          <w:sz w:val="24"/>
-          <w:szCs w:val="24"/>
-        </w:rPr>
-        <w:t>”.</w:t>
-      </w:r>
-    </w:p>
-    <w:p>
-      <w:pPr>
-        <w:pStyle w:val="ListParagraph"/>
-        <w:numPr>
-          <w:ilvl w:val="0"/>
-          <w:numId w:val="1"/>
-        </w:numPr>
-        <w:spacing w:line="240" w:lineRule="auto"/>
-        <w:rPr>
-          <w:rFonts w:ascii="Times New Roman" w:hAnsi="Times New Roman" w:cs="Times New Roman"/>
-          <w:sz w:val="24"/>
-          <w:szCs w:val="24"/>
-        </w:rPr>
-      </w:pPr>
-      <w:r>
-        <w:rPr>
-          <w:rFonts w:ascii="Times New Roman" w:hAnsi="Times New Roman" w:cs="Times New Roman"/>
-          <w:sz w:val="24"/>
-          <w:szCs w:val="24"/>
-        </w:rPr>
-        <w:t>The C</w:t>
-      </w:r>
-      <w:r>
-        <w:rPr>
-          <w:rFonts w:ascii="Times New Roman" w:hAnsi="Times New Roman" w:cs="Times New Roman"/>
-          <w:sz w:val="24"/>
-          <w:szCs w:val="24"/>
-        </w:rPr>
-        <w:t>alculator shall be able to perform the unary operation (-) or “negative” to any integer.</w:t>
-      </w:r>
-    </w:p>
-    <w:p>
-      <w:pPr>
-        <w:pStyle w:val="ListParagraph"/>
-        <w:spacing w:line="240" w:lineRule="auto"/>
-        <w:ind w:left="1080"/>
-        <w:rPr>
-          <w:rFonts w:ascii="Times New Roman" w:hAnsi="Times New Roman" w:cs="Times New Roman"/>
-          <w:sz w:val="24"/>
-          <w:szCs w:val="24"/>
-        </w:rPr>
-      </w:pPr>
-    </w:p>
-    <w:p>
-      <w:pPr>
-        <w:pStyle w:val="ListParagraph"/>
-        <w:spacing w:line="240" w:lineRule="auto"/>
-        <w:ind w:left="1440"/>
-        <w:rPr>
-          <w:rFonts w:ascii="Times New Roman" w:hAnsi="Times New Roman" w:cs="Times New Roman"/>
-          <w:sz w:val="24"/>
-          <w:szCs w:val="24"/>
-        </w:rPr>
-      </w:pPr>
-      <w:r>
-        <w:rPr>
-          <w:rFonts w:ascii="Times New Roman" w:hAnsi="Times New Roman" w:cs="Times New Roman"/>
-          <w:sz w:val="24"/>
-          <w:szCs w:val="24"/>
-        </w:rPr>
-        <w:t>For example:</w:t>
-      </w:r>
-    </w:p>
-    <w:p>
-      <w:pPr>
-        <w:pStyle w:val="ListParagraph"/>
-        <w:spacing w:line="240" w:lineRule="auto"/>
-        <w:ind w:left="1440"/>
-        <w:rPr>
-          <w:rFonts w:ascii="Times New Roman" w:hAnsi="Times New Roman" w:cs="Times New Roman"/>
-          <w:sz w:val="24"/>
-          <w:szCs w:val="24"/>
-        </w:rPr>
-      </w:pPr>
-    </w:p>
-    <w:p>
-      <w:pPr>
-        <w:pStyle w:val="ListParagraph"/>
-        <w:spacing w:line="240" w:lineRule="auto"/>
-        <w:ind w:left="1440"/>
-        <w:rPr>
-          <w:rFonts w:ascii="Times New Roman" w:hAnsi="Times New Roman" w:cs="Times New Roman"/>
-          <w:sz w:val="24"/>
-          <w:szCs w:val="24"/>
-        </w:rPr>
-      </w:pPr>
-      <w:r>
-        <w:rPr>
-          <w:rFonts w:ascii="Times New Roman" w:hAnsi="Times New Roman" w:cs="Times New Roman"/>
-          <w:sz w:val="24"/>
-          <w:szCs w:val="24"/>
-        </w:rPr>
-        <w:tab/>
-        <w:t>Inputting -9 will produce the result -9.</w:t>
-      </w:r>
-    </w:p>
-    <w:p>
-      <w:pPr>
-        <w:pStyle w:val="ListParagraph"/>
-        <w:spacing w:line="240" w:lineRule="auto"/>
-        <w:ind w:left="1440"/>
-        <w:rPr>
-          <w:rFonts w:ascii="Times New Roman" w:hAnsi="Times New Roman" w:cs="Times New Roman"/>
-          <w:sz w:val="24"/>
-          <w:szCs w:val="24"/>
-        </w:rPr>
-      </w:pPr>
-      <w:r>
-        <w:rPr>
-          <w:rFonts w:ascii="Times New Roman" w:hAnsi="Times New Roman" w:cs="Times New Roman"/>
-          <w:sz w:val="24"/>
-          <w:szCs w:val="24"/>
-        </w:rPr>
-        <w:tab/>
-        <w:t>Inputting --9 (that’s two minus signs) will produce the result 9.</w:t>
-      </w:r>
-    </w:p>
-    <w:p>
-      <w:pPr>
-        <w:pStyle w:val="ListParagraph"/>
-        <w:spacing w:line="240" w:lineRule="auto"/>
-        <w:ind w:left="1080"/>
-        <w:rPr>
-          <w:rFonts w:ascii="Times New Roman" w:hAnsi="Times New Roman" w:cs="Times New Roman"/>
-          <w:sz w:val="24"/>
-          <w:szCs w:val="24"/>
-        </w:rPr>
-      </w:pPr>
-    </w:p>
-    <w:p>
-      <w:pPr>
-        <w:pStyle w:val="ListParagraph"/>
-        <w:numPr>
-          <w:ilvl w:val="0"/>
-          <w:numId w:val="1"/>
-        </w:numPr>
-        <w:spacing w:line="240" w:lineRule="auto"/>
-        <w:rPr>
-          <w:rFonts w:ascii="Times New Roman" w:hAnsi="Times New Roman" w:cs="Times New Roman"/>
-          <w:sz w:val="24"/>
-          <w:szCs w:val="24"/>
-        </w:rPr>
-      </w:pPr>
-      <w:r>
-        <w:rPr>
-          <w:rFonts w:ascii="Times New Roman" w:hAnsi="Times New Roman" w:cs="Times New Roman"/>
-          <w:sz w:val="24"/>
-          <w:szCs w:val="24"/>
-        </w:rPr>
-        <w:lastRenderedPageBreak/>
         <w:t>The Calculator shall allow for multiple calculations to be performed before a session is terminated. If the user does not type in “quit”, the program will keep asking the user to input another equation.</w:t>
       </w:r>
-      <w:bookmarkStart w:id="0" w:name="_GoBack"/>
-      <w:bookmarkEnd w:id="0"/>
     </w:p>
     <w:p>
       <w:pPr>
@@ -747,23 +796,15 @@
           <w:sz w:val="24"/>
           <w:szCs w:val="24"/>
         </w:rPr>
-        <w:t>The Calculator program will not perform</w:t>
-      </w:r>
-      <w:r>
-        <w:rPr>
-          <w:rFonts w:ascii="Times New Roman" w:hAnsi="Times New Roman" w:cs="Times New Roman"/>
-          <w:sz w:val="24"/>
-          <w:szCs w:val="24"/>
-        </w:rPr>
-        <w:t xml:space="preserve"> any error checking, in terms of input formatting, at this time</w:t>
-      </w:r>
-      <w:r>
-        <w:rPr>
-          <w:rFonts w:ascii="Times New Roman" w:hAnsi="Times New Roman" w:cs="Times New Roman"/>
-          <w:sz w:val="24"/>
-          <w:szCs w:val="24"/>
-        </w:rPr>
-        <w:t>.</w:t>
+        <w:t xml:space="preserve">The Calculator program will </w:t>
+      </w:r>
+      <w:r>
+        <w:rPr>
+          <w:rFonts w:ascii="Times New Roman" w:hAnsi="Times New Roman" w:cs="Times New Roman"/>
+          <w:sz w:val="24"/>
+          <w:szCs w:val="24"/>
+        </w:rPr>
+        <w:t>allow whitespace between operands and operators.</w:t>
       </w:r>
     </w:p>
     <w:p>
@@ -783,6 +824,7 @@
           <w:sz w:val="24"/>
           <w:szCs w:val="24"/>
         </w:rPr>
+        <w:lastRenderedPageBreak/>
         <w:t>For example:</w:t>
       </w:r>
     </w:p>
@@ -803,8 +845,111 @@
           <w:sz w:val="24"/>
           <w:szCs w:val="24"/>
         </w:rPr>
-        <w:t>If we have 1_+_10 as an input (where “_” is a whitespace), the program will not process.</w:t>
-      </w:r>
+        <w:t xml:space="preserve">If we have 1_+_10 as an input (where “_” is a whitespace), the program </w:t>
+      </w:r>
+      <w:r>
+        <w:rPr>
+          <w:rFonts w:ascii="Times New Roman" w:hAnsi="Times New Roman" w:cs="Times New Roman"/>
+          <w:sz w:val="24"/>
+          <w:szCs w:val="24"/>
+        </w:rPr>
+        <w:t>will take it as 1+10 and produce the result of 11.</w:t>
+      </w:r>
+    </w:p>
+    <w:p>
+      <w:pPr>
+        <w:pStyle w:val="ListParagraph"/>
+        <w:spacing w:line="240" w:lineRule="auto"/>
+        <w:ind w:left="1080"/>
+        <w:rPr>
+          <w:rFonts w:ascii="Times New Roman" w:hAnsi="Times New Roman" w:cs="Times New Roman"/>
+          <w:sz w:val="24"/>
+          <w:szCs w:val="24"/>
+        </w:rPr>
+      </w:pPr>
+    </w:p>
+    <w:p>
+      <w:pPr>
+        <w:pStyle w:val="ListParagraph"/>
+        <w:numPr>
+          <w:ilvl w:val="0"/>
+          <w:numId w:val="1"/>
+        </w:numPr>
+        <w:spacing w:line="240" w:lineRule="auto"/>
+        <w:rPr>
+          <w:rFonts w:ascii="Times New Roman" w:hAnsi="Times New Roman" w:cs="Times New Roman"/>
+          <w:sz w:val="24"/>
+          <w:szCs w:val="24"/>
+        </w:rPr>
+      </w:pPr>
+      <w:r>
+        <w:rPr>
+          <w:rFonts w:ascii="Times New Roman" w:hAnsi="Times New Roman" w:cs="Times New Roman"/>
+          <w:sz w:val="24"/>
+          <w:szCs w:val="24"/>
+        </w:rPr>
+        <w:t>The Calculator program will verify whether an equation that is received as input is formatted correctly or not.</w:t>
+      </w:r>
+    </w:p>
+    <w:p>
+      <w:pPr>
+        <w:spacing w:line="240" w:lineRule="auto"/>
+        <w:ind w:left="1080"/>
+        <w:rPr>
+          <w:rFonts w:ascii="Times New Roman" w:hAnsi="Times New Roman" w:cs="Times New Roman"/>
+          <w:sz w:val="24"/>
+          <w:szCs w:val="24"/>
+        </w:rPr>
+      </w:pPr>
+      <w:r>
+        <w:rPr>
+          <w:rFonts w:ascii="Times New Roman" w:hAnsi="Times New Roman" w:cs="Times New Roman"/>
+          <w:sz w:val="24"/>
+          <w:szCs w:val="24"/>
+        </w:rPr>
+        <w:t>For example:</w:t>
+      </w:r>
+    </w:p>
+    <w:p>
+      <w:pPr>
+        <w:spacing w:line="240" w:lineRule="auto"/>
+        <w:ind w:left="1080"/>
+        <w:rPr>
+          <w:rFonts w:ascii="Times New Roman" w:hAnsi="Times New Roman" w:cs="Times New Roman"/>
+          <w:sz w:val="24"/>
+          <w:szCs w:val="24"/>
+        </w:rPr>
+      </w:pPr>
+      <w:r>
+        <w:rPr>
+          <w:rFonts w:ascii="Times New Roman" w:hAnsi="Times New Roman" w:cs="Times New Roman"/>
+          <w:sz w:val="24"/>
+          <w:szCs w:val="24"/>
+        </w:rPr>
+        <w:tab/>
+        <w:t>Inputting 1+ is incorrect, since there is a missing operand.</w:t>
+      </w:r>
+    </w:p>
+    <w:p>
+      <w:pPr>
+        <w:spacing w:line="240" w:lineRule="auto"/>
+        <w:ind w:left="1440"/>
+        <w:rPr>
+          <w:rFonts w:ascii="Times New Roman" w:hAnsi="Times New Roman" w:cs="Times New Roman"/>
+          <w:sz w:val="24"/>
+          <w:szCs w:val="24"/>
+        </w:rPr>
+      </w:pPr>
+      <w:r>
+        <w:rPr>
+          <w:rFonts w:ascii="Times New Roman" w:hAnsi="Times New Roman" w:cs="Times New Roman"/>
+          <w:sz w:val="24"/>
+          <w:szCs w:val="24"/>
+        </w:rPr>
+        <w:t>Inputting +1, however, will be considered as a unary operation and will produce 1 as the result.</w:t>
+      </w:r>
+      <w:bookmarkStart w:id="0" w:name="_GoBack"/>
+      <w:bookmarkEnd w:id="0"/>
     </w:p>
     <w:sectPr>
       <w:headerReference w:type="default" r:id="rId7"/>

</xml_diff>

<commit_message>
Minor Tweeks to v2 of Specification Documents
</commit_message>
<xml_diff>
--- a/Documents/Calculator System Requirements v2.0.docx
+++ b/Documents/Calculator System Requirements v2.0.docx
@@ -378,13 +378,13 @@
           <w:sz w:val="24"/>
           <w:szCs w:val="24"/>
         </w:rPr>
-        <w:t>The Calculator shall allow as input equations that contain consecutive operations to be performed.</w:t>
-      </w:r>
-    </w:p>
-    <w:p>
-      <w:pPr>
-        <w:spacing w:line="240" w:lineRule="auto"/>
-        <w:ind w:left="1080"/>
+        <w:t>The Calculator shall be able to take in two integers and perform multiplication on them.</w:t>
+      </w:r>
+    </w:p>
+    <w:p>
+      <w:pPr>
+        <w:spacing w:line="240" w:lineRule="auto"/>
+        <w:ind w:left="1440"/>
         <w:rPr>
           <w:rFonts w:ascii="Times New Roman" w:hAnsi="Times New Roman" w:cs="Times New Roman"/>
           <w:sz w:val="24"/>
@@ -402,87 +402,35 @@
     </w:p>
     <w:p>
       <w:pPr>
-        <w:spacing w:line="240" w:lineRule="auto"/>
-        <w:ind w:left="1080"/>
-        <w:rPr>
-          <w:rFonts w:ascii="Times New Roman" w:hAnsi="Times New Roman" w:cs="Times New Roman"/>
-          <w:sz w:val="24"/>
-          <w:szCs w:val="24"/>
-        </w:rPr>
-      </w:pPr>
-      <w:r>
-        <w:rPr>
-          <w:rFonts w:ascii="Times New Roman" w:hAnsi="Times New Roman" w:cs="Times New Roman"/>
-          <w:sz w:val="24"/>
-          <w:szCs w:val="24"/>
-        </w:rPr>
-        <w:tab/>
-      </w:r>
-      <w:r>
-        <w:rPr>
-          <w:rFonts w:ascii="Times New Roman" w:hAnsi="Times New Roman" w:cs="Times New Roman"/>
-          <w:sz w:val="24"/>
-          <w:szCs w:val="24"/>
-        </w:rPr>
-        <w:tab/>
-        <w:t>Inputting 1+1+1+1 will produce 4 as a result.</w:t>
-      </w:r>
-    </w:p>
-    <w:p>
-      <w:pPr>
-        <w:spacing w:line="240" w:lineRule="auto"/>
-        <w:ind w:left="1080"/>
-        <w:rPr>
-          <w:rFonts w:ascii="Times New Roman" w:hAnsi="Times New Roman" w:cs="Times New Roman"/>
-          <w:sz w:val="24"/>
-          <w:szCs w:val="24"/>
-        </w:rPr>
-      </w:pPr>
-      <w:r>
-        <w:rPr>
-          <w:rFonts w:ascii="Times New Roman" w:hAnsi="Times New Roman" w:cs="Times New Roman"/>
-          <w:sz w:val="24"/>
-          <w:szCs w:val="24"/>
-        </w:rPr>
-        <w:tab/>
-      </w:r>
-      <w:r>
-        <w:rPr>
-          <w:rFonts w:ascii="Times New Roman" w:hAnsi="Times New Roman" w:cs="Times New Roman"/>
-          <w:sz w:val="24"/>
-          <w:szCs w:val="24"/>
-        </w:rPr>
-        <w:tab/>
-        <w:t>Inputting 10-1-1-1 will produce 7 as a result.</w:t>
-      </w:r>
-    </w:p>
-    <w:p>
-      <w:pPr>
-        <w:spacing w:line="240" w:lineRule="auto"/>
-        <w:ind w:left="1080"/>
-        <w:rPr>
-          <w:rFonts w:ascii="Times New Roman" w:hAnsi="Times New Roman" w:cs="Times New Roman"/>
-          <w:sz w:val="24"/>
-          <w:szCs w:val="24"/>
-        </w:rPr>
-      </w:pPr>
-      <w:r>
-        <w:rPr>
-          <w:rFonts w:ascii="Times New Roman" w:hAnsi="Times New Roman" w:cs="Times New Roman"/>
-          <w:sz w:val="24"/>
-          <w:szCs w:val="24"/>
-        </w:rPr>
-        <w:tab/>
-      </w:r>
-      <w:r>
-        <w:rPr>
-          <w:rFonts w:ascii="Times New Roman" w:hAnsi="Times New Roman" w:cs="Times New Roman"/>
-          <w:sz w:val="24"/>
-          <w:szCs w:val="24"/>
-        </w:rPr>
-        <w:tab/>
-        <w:t>Inputting 10+1-2 will produce 9 as a result.</w:t>
-      </w:r>
+        <w:pStyle w:val="ListParagraph"/>
+        <w:spacing w:line="240" w:lineRule="auto"/>
+        <w:ind w:left="1800" w:firstLine="360"/>
+        <w:rPr>
+          <w:rFonts w:ascii="Times New Roman" w:hAnsi="Times New Roman" w:cs="Times New Roman"/>
+          <w:sz w:val="24"/>
+          <w:szCs w:val="24"/>
+        </w:rPr>
+      </w:pPr>
+      <w:r>
+        <w:rPr>
+          <w:rFonts w:ascii="Times New Roman" w:hAnsi="Times New Roman" w:cs="Times New Roman"/>
+          <w:sz w:val="24"/>
+          <w:szCs w:val="24"/>
+        </w:rPr>
+        <w:t>Inputting 10*9 will produce 90 as a result.</w:t>
+      </w:r>
+    </w:p>
+    <w:p>
+      <w:pPr>
+        <w:pStyle w:val="ListParagraph"/>
+        <w:spacing w:line="240" w:lineRule="auto"/>
+        <w:ind w:left="1800" w:firstLine="360"/>
+        <w:rPr>
+          <w:rFonts w:ascii="Times New Roman" w:hAnsi="Times New Roman" w:cs="Times New Roman"/>
+          <w:sz w:val="24"/>
+          <w:szCs w:val="24"/>
+        </w:rPr>
+      </w:pPr>
     </w:p>
     <w:p>
       <w:pPr>
@@ -504,80 +452,11 @@
           <w:sz w:val="24"/>
           <w:szCs w:val="24"/>
         </w:rPr>
-        <w:t>The C</w:t>
-      </w:r>
-      <w:r>
-        <w:rPr>
-          <w:rFonts w:ascii="Times New Roman" w:hAnsi="Times New Roman" w:cs="Times New Roman"/>
-          <w:sz w:val="24"/>
-          <w:szCs w:val="24"/>
-        </w:rPr>
-        <w:t>alculator shall</w:t>
-      </w:r>
-      <w:r>
-        <w:rPr>
-          <w:rFonts w:ascii="Times New Roman" w:hAnsi="Times New Roman" w:cs="Times New Roman"/>
-          <w:sz w:val="24"/>
-          <w:szCs w:val="24"/>
-        </w:rPr>
-        <w:t xml:space="preserve"> allow</w:t>
-      </w:r>
-      <w:r>
-        <w:rPr>
-          <w:rFonts w:ascii="Times New Roman" w:hAnsi="Times New Roman" w:cs="Times New Roman"/>
-          <w:sz w:val="24"/>
-          <w:szCs w:val="24"/>
-        </w:rPr>
-        <w:t xml:space="preserve"> unary operation (</w:t>
-      </w:r>
-      <w:r>
-        <w:rPr>
-          <w:rFonts w:ascii="Times New Roman" w:hAnsi="Times New Roman" w:cs="Times New Roman"/>
-          <w:sz w:val="24"/>
-          <w:szCs w:val="24"/>
-        </w:rPr>
-        <w:t>+/</w:t>
-      </w:r>
-      <w:r>
-        <w:rPr>
-          <w:rFonts w:ascii="Times New Roman" w:hAnsi="Times New Roman" w:cs="Times New Roman"/>
-          <w:sz w:val="24"/>
-          <w:szCs w:val="24"/>
-        </w:rPr>
-        <w:t>-)</w:t>
-      </w:r>
-      <w:r>
-        <w:rPr>
-          <w:rFonts w:ascii="Times New Roman" w:hAnsi="Times New Roman" w:cs="Times New Roman"/>
-          <w:sz w:val="24"/>
-          <w:szCs w:val="24"/>
-        </w:rPr>
-        <w:t xml:space="preserve"> on</w:t>
-      </w:r>
-      <w:r>
-        <w:rPr>
-          <w:rFonts w:ascii="Times New Roman" w:hAnsi="Times New Roman" w:cs="Times New Roman"/>
-          <w:sz w:val="24"/>
-          <w:szCs w:val="24"/>
-        </w:rPr>
-        <w:t xml:space="preserve"> any integer.</w:t>
-      </w:r>
-    </w:p>
-    <w:p>
-      <w:pPr>
-        <w:pStyle w:val="ListParagraph"/>
-        <w:spacing w:line="240" w:lineRule="auto"/>
-        <w:ind w:left="1080"/>
-        <w:rPr>
-          <w:rFonts w:ascii="Times New Roman" w:hAnsi="Times New Roman" w:cs="Times New Roman"/>
-          <w:sz w:val="24"/>
-          <w:szCs w:val="24"/>
-        </w:rPr>
-      </w:pPr>
-    </w:p>
-    <w:p>
-      <w:pPr>
-        <w:pStyle w:val="ListParagraph"/>
+        <w:t>The Calculator shall be able to take in two integers and perform integer division on them. If the result of the division is a decimal, the Calculator will round up or down to the nearest integer.</w:t>
+      </w:r>
+    </w:p>
+    <w:p>
+      <w:pPr>
         <w:spacing w:line="240" w:lineRule="auto"/>
         <w:ind w:left="1440"/>
         <w:rPr>
@@ -597,7 +476,6 @@
     </w:p>
     <w:p>
       <w:pPr>
-        <w:pStyle w:val="ListParagraph"/>
         <w:spacing w:line="240" w:lineRule="auto"/>
         <w:ind w:left="1440"/>
         <w:rPr>
@@ -606,10 +484,18 @@
           <w:szCs w:val="24"/>
         </w:rPr>
       </w:pPr>
-    </w:p>
-    <w:p>
-      <w:pPr>
-        <w:pStyle w:val="ListParagraph"/>
+      <w:r>
+        <w:rPr>
+          <w:rFonts w:ascii="Times New Roman" w:hAnsi="Times New Roman" w:cs="Times New Roman"/>
+          <w:sz w:val="24"/>
+          <w:szCs w:val="24"/>
+        </w:rPr>
+        <w:tab/>
+        <w:t>Inputting 90/10 will produce 9 as a result.</w:t>
+      </w:r>
+    </w:p>
+    <w:p>
+      <w:pPr>
         <w:spacing w:line="240" w:lineRule="auto"/>
         <w:ind w:left="1440"/>
         <w:rPr>
@@ -625,12 +511,11 @@
           <w:szCs w:val="24"/>
         </w:rPr>
         <w:tab/>
-        <w:t>Inputting -9 will produce the result -9.</w:t>
-      </w:r>
-    </w:p>
-    <w:p>
-      <w:pPr>
-        <w:pStyle w:val="ListParagraph"/>
+        <w:t>Inputting 5/2 will produce 3 as a result.</w:t>
+      </w:r>
+    </w:p>
+    <w:p>
+      <w:pPr>
         <w:spacing w:line="240" w:lineRule="auto"/>
         <w:ind w:left="1440"/>
         <w:rPr>
@@ -646,76 +531,8 @@
           <w:szCs w:val="24"/>
         </w:rPr>
         <w:tab/>
-        <w:t>Inputting --9 (that’s two minus signs) will produce the result 9.</w:t>
-      </w:r>
-    </w:p>
-    <w:p>
-      <w:pPr>
-        <w:pStyle w:val="ListParagraph"/>
-        <w:spacing w:line="240" w:lineRule="auto"/>
-        <w:ind w:left="2160"/>
-        <w:rPr>
-          <w:rFonts w:ascii="Times New Roman" w:hAnsi="Times New Roman" w:cs="Times New Roman"/>
-          <w:sz w:val="24"/>
-          <w:szCs w:val="24"/>
-        </w:rPr>
-      </w:pPr>
-      <w:r>
-        <w:rPr>
-          <w:rFonts w:ascii="Times New Roman" w:hAnsi="Times New Roman" w:cs="Times New Roman"/>
-          <w:sz w:val="24"/>
-          <w:szCs w:val="24"/>
-        </w:rPr>
-        <w:t xml:space="preserve">Inputting +9-1 will be the same as inputting 9 -1 which will produce the result </w:t>
-      </w:r>
-      <w:r>
-        <w:rPr>
-          <w:rFonts w:ascii="Times New Roman" w:hAnsi="Times New Roman" w:cs="Times New Roman"/>
-          <w:sz w:val="24"/>
-          <w:szCs w:val="24"/>
-        </w:rPr>
-        <w:t xml:space="preserve">of </w:t>
-      </w:r>
-      <w:r>
-        <w:rPr>
-          <w:rFonts w:ascii="Times New Roman" w:hAnsi="Times New Roman" w:cs="Times New Roman"/>
-          <w:sz w:val="24"/>
-          <w:szCs w:val="24"/>
-        </w:rPr>
-        <w:t>8.</w:t>
-      </w:r>
-    </w:p>
-    <w:p>
-      <w:pPr>
-        <w:pStyle w:val="ListParagraph"/>
-        <w:spacing w:line="240" w:lineRule="auto"/>
-        <w:ind w:left="2160"/>
-        <w:rPr>
-          <w:rFonts w:ascii="Times New Roman" w:hAnsi="Times New Roman" w:cs="Times New Roman"/>
-          <w:sz w:val="24"/>
-          <w:szCs w:val="24"/>
-        </w:rPr>
-      </w:pPr>
-      <w:r>
-        <w:rPr>
-          <w:rFonts w:ascii="Times New Roman" w:hAnsi="Times New Roman" w:cs="Times New Roman"/>
-          <w:sz w:val="24"/>
-          <w:szCs w:val="24"/>
-        </w:rPr>
-        <w:t>Inputting -9-1 will produce the result of -10.</w:t>
-      </w:r>
-    </w:p>
-    <w:p>
-      <w:pPr>
-        <w:pStyle w:val="ListParagraph"/>
-        <w:spacing w:line="240" w:lineRule="auto"/>
-        <w:ind w:left="2160"/>
-        <w:rPr>
-          <w:rFonts w:ascii="Times New Roman" w:hAnsi="Times New Roman" w:cs="Times New Roman"/>
-          <w:sz w:val="24"/>
-          <w:szCs w:val="24"/>
-        </w:rPr>
-      </w:pPr>
+        <w:t>Inputting 1/3 will produce 0 as a result.</w:t>
+      </w:r>
     </w:p>
     <w:p>
       <w:pPr>
@@ -737,53 +554,52 @@
           <w:sz w:val="24"/>
           <w:szCs w:val="24"/>
         </w:rPr>
-        <w:t>The Calculator shall be able to take in two integers and perform multiplication on them.</w:t>
+        <w:t>The Calculator shall check if the denominator of a division query is 0, and if so it will produce the result of “undefined”, regardless of what the numerator is.</w:t>
+      </w:r>
+    </w:p>
+    <w:p>
+      <w:pPr>
+        <w:spacing w:line="240" w:lineRule="auto"/>
+        <w:ind w:left="1080" w:firstLine="360"/>
+        <w:rPr>
+          <w:rFonts w:ascii="Times New Roman" w:hAnsi="Times New Roman" w:cs="Times New Roman"/>
+          <w:sz w:val="24"/>
+          <w:szCs w:val="24"/>
+        </w:rPr>
+      </w:pPr>
+      <w:r>
+        <w:rPr>
+          <w:rFonts w:ascii="Times New Roman" w:hAnsi="Times New Roman" w:cs="Times New Roman"/>
+          <w:sz w:val="24"/>
+          <w:szCs w:val="24"/>
+        </w:rPr>
+        <w:t>For example:</w:t>
+      </w:r>
+    </w:p>
+    <w:p>
+      <w:pPr>
+        <w:spacing w:line="240" w:lineRule="auto"/>
+        <w:ind w:left="1080" w:firstLine="360"/>
+        <w:rPr>
+          <w:rFonts w:ascii="Times New Roman" w:hAnsi="Times New Roman" w:cs="Times New Roman"/>
+          <w:sz w:val="24"/>
+          <w:szCs w:val="24"/>
+        </w:rPr>
+      </w:pPr>
+      <w:r>
+        <w:rPr>
+          <w:rFonts w:ascii="Times New Roman" w:hAnsi="Times New Roman" w:cs="Times New Roman"/>
+          <w:sz w:val="24"/>
+          <w:szCs w:val="24"/>
+        </w:rPr>
+        <w:tab/>
+        <w:t>Inputting 9/0 will produce the result “undefined”.</w:t>
       </w:r>
     </w:p>
     <w:p>
       <w:pPr>
         <w:spacing w:line="240" w:lineRule="auto"/>
         <w:ind w:left="1440"/>
-        <w:rPr>
-          <w:rFonts w:ascii="Times New Roman" w:hAnsi="Times New Roman" w:cs="Times New Roman"/>
-          <w:sz w:val="24"/>
-          <w:szCs w:val="24"/>
-        </w:rPr>
-      </w:pPr>
-      <w:r>
-        <w:rPr>
-          <w:rFonts w:ascii="Times New Roman" w:hAnsi="Times New Roman" w:cs="Times New Roman"/>
-          <w:sz w:val="24"/>
-          <w:szCs w:val="24"/>
-        </w:rPr>
-        <w:t>For example:</w:t>
-      </w:r>
-    </w:p>
-    <w:p>
-      <w:pPr>
-        <w:pStyle w:val="ListParagraph"/>
-        <w:spacing w:line="240" w:lineRule="auto"/>
-        <w:ind w:left="1800" w:firstLine="360"/>
-        <w:rPr>
-          <w:rFonts w:ascii="Times New Roman" w:hAnsi="Times New Roman" w:cs="Times New Roman"/>
-          <w:sz w:val="24"/>
-          <w:szCs w:val="24"/>
-        </w:rPr>
-      </w:pPr>
-      <w:r>
-        <w:rPr>
-          <w:rFonts w:ascii="Times New Roman" w:hAnsi="Times New Roman" w:cs="Times New Roman"/>
-          <w:sz w:val="24"/>
-          <w:szCs w:val="24"/>
-        </w:rPr>
-        <w:t>Inputting 10*9 will produce 90 as a result.</w:t>
-      </w:r>
-    </w:p>
-    <w:p>
-      <w:pPr>
-        <w:pStyle w:val="ListParagraph"/>
-        <w:spacing w:line="240" w:lineRule="auto"/>
-        <w:ind w:left="1800" w:firstLine="360"/>
         <w:rPr>
           <w:rFonts w:ascii="Times New Roman" w:hAnsi="Times New Roman" w:cs="Times New Roman"/>
           <w:sz w:val="24"/>
@@ -811,93 +627,14 @@
           <w:sz w:val="24"/>
           <w:szCs w:val="24"/>
         </w:rPr>
-        <w:t xml:space="preserve">The Calculator shall be able to take in two integers and perform </w:t>
-      </w:r>
-      <w:r>
-        <w:rPr>
-          <w:rFonts w:ascii="Times New Roman" w:hAnsi="Times New Roman" w:cs="Times New Roman"/>
-          <w:sz w:val="24"/>
-          <w:szCs w:val="24"/>
-        </w:rPr>
-        <w:t xml:space="preserve">integer </w:t>
-      </w:r>
-      <w:r>
-        <w:rPr>
-          <w:rFonts w:ascii="Times New Roman" w:hAnsi="Times New Roman" w:cs="Times New Roman"/>
-          <w:sz w:val="24"/>
-          <w:szCs w:val="24"/>
-        </w:rPr>
-        <w:t>division on them.</w:t>
-      </w:r>
-      <w:r>
-        <w:rPr>
-          <w:rFonts w:ascii="Times New Roman" w:hAnsi="Times New Roman" w:cs="Times New Roman"/>
-          <w:sz w:val="24"/>
-          <w:szCs w:val="24"/>
-        </w:rPr>
-        <w:t xml:space="preserve"> </w:t>
-      </w:r>
-      <w:r>
-        <w:rPr>
-          <w:rFonts w:ascii="Times New Roman" w:hAnsi="Times New Roman" w:cs="Times New Roman"/>
-          <w:sz w:val="24"/>
-          <w:szCs w:val="24"/>
-        </w:rPr>
-        <w:t>If t</w:t>
-      </w:r>
-      <w:r>
-        <w:rPr>
-          <w:rFonts w:ascii="Times New Roman" w:hAnsi="Times New Roman" w:cs="Times New Roman"/>
-          <w:sz w:val="24"/>
-          <w:szCs w:val="24"/>
-        </w:rPr>
-        <w:t xml:space="preserve">he result of the division is a decimal, the </w:t>
-      </w:r>
-      <w:r>
-        <w:rPr>
-          <w:rFonts w:ascii="Times New Roman" w:hAnsi="Times New Roman" w:cs="Times New Roman"/>
-          <w:sz w:val="24"/>
-          <w:szCs w:val="24"/>
-        </w:rPr>
-        <w:t>C</w:t>
-      </w:r>
-      <w:r>
-        <w:rPr>
-          <w:rFonts w:ascii="Times New Roman" w:hAnsi="Times New Roman" w:cs="Times New Roman"/>
-          <w:sz w:val="24"/>
-          <w:szCs w:val="24"/>
-        </w:rPr>
-        <w:t xml:space="preserve">alculator will </w:t>
-      </w:r>
-      <w:r>
-        <w:rPr>
-          <w:rFonts w:ascii="Times New Roman" w:hAnsi="Times New Roman" w:cs="Times New Roman"/>
-          <w:sz w:val="24"/>
-          <w:szCs w:val="24"/>
-        </w:rPr>
-        <w:t xml:space="preserve">round </w:t>
-      </w:r>
-      <w:r>
-        <w:rPr>
-          <w:rFonts w:ascii="Times New Roman" w:hAnsi="Times New Roman" w:cs="Times New Roman"/>
-          <w:sz w:val="24"/>
-          <w:szCs w:val="24"/>
-        </w:rPr>
-        <w:t xml:space="preserve">up </w:t>
-      </w:r>
-      <w:r>
-        <w:rPr>
-          <w:rFonts w:ascii="Times New Roman" w:hAnsi="Times New Roman" w:cs="Times New Roman"/>
-          <w:sz w:val="24"/>
-          <w:szCs w:val="24"/>
-        </w:rPr>
-        <w:t>or down to the nearest integer.</w:t>
-      </w:r>
-    </w:p>
-    <w:p>
-      <w:pPr>
-        <w:spacing w:line="240" w:lineRule="auto"/>
-        <w:ind w:left="1440"/>
+        <w:lastRenderedPageBreak/>
+        <w:t>The Calculator shall allow as input equations that contain consecutive operations to be performed.</w:t>
+      </w:r>
+    </w:p>
+    <w:p>
+      <w:pPr>
+        <w:spacing w:line="240" w:lineRule="auto"/>
+        <w:ind w:left="1080"/>
         <w:rPr>
           <w:rFonts w:ascii="Times New Roman" w:hAnsi="Times New Roman" w:cs="Times New Roman"/>
           <w:sz w:val="24"/>
@@ -916,7 +653,7 @@
     <w:p>
       <w:pPr>
         <w:spacing w:line="240" w:lineRule="auto"/>
-        <w:ind w:left="1440"/>
+        <w:ind w:left="1080"/>
         <w:rPr>
           <w:rFonts w:ascii="Times New Roman" w:hAnsi="Times New Roman" w:cs="Times New Roman"/>
           <w:sz w:val="24"/>
@@ -930,19 +667,7 @@
           <w:szCs w:val="24"/>
         </w:rPr>
         <w:tab/>
-        <w:t>Inputting 90/10 will produce 9 as a result.</w:t>
-      </w:r>
-    </w:p>
-    <w:p>
-      <w:pPr>
-        <w:spacing w:line="240" w:lineRule="auto"/>
-        <w:ind w:left="1440"/>
-        <w:rPr>
-          <w:rFonts w:ascii="Times New Roman" w:hAnsi="Times New Roman" w:cs="Times New Roman"/>
-          <w:sz w:val="24"/>
-          <w:szCs w:val="24"/>
-        </w:rPr>
-      </w:pPr>
+      </w:r>
       <w:r>
         <w:rPr>
           <w:rFonts w:ascii="Times New Roman" w:hAnsi="Times New Roman" w:cs="Times New Roman"/>
@@ -950,13 +675,13 @@
           <w:szCs w:val="24"/>
         </w:rPr>
         <w:tab/>
-        <w:t>Inputting 5/2 will produce 3 as a result.</w:t>
-      </w:r>
-    </w:p>
-    <w:p>
-      <w:pPr>
-        <w:spacing w:line="240" w:lineRule="auto"/>
-        <w:ind w:left="1440"/>
+        <w:t>Inputting 1+1+1+1 will produce 4 as a result.</w:t>
+      </w:r>
+    </w:p>
+    <w:p>
+      <w:pPr>
+        <w:spacing w:line="240" w:lineRule="auto"/>
+        <w:ind w:left="1080"/>
         <w:rPr>
           <w:rFonts w:ascii="Times New Roman" w:hAnsi="Times New Roman" w:cs="Times New Roman"/>
           <w:sz w:val="24"/>
@@ -970,15 +695,43 @@
           <w:szCs w:val="24"/>
         </w:rPr>
         <w:tab/>
-        <w:t>Inputting 1/3 will produce 0 as a re</w:t>
-      </w:r>
-      <w:r>
-        <w:rPr>
-          <w:rFonts w:ascii="Times New Roman" w:hAnsi="Times New Roman" w:cs="Times New Roman"/>
-          <w:sz w:val="24"/>
-          <w:szCs w:val="24"/>
-        </w:rPr>
-        <w:t>sult.</w:t>
+      </w:r>
+      <w:r>
+        <w:rPr>
+          <w:rFonts w:ascii="Times New Roman" w:hAnsi="Times New Roman" w:cs="Times New Roman"/>
+          <w:sz w:val="24"/>
+          <w:szCs w:val="24"/>
+        </w:rPr>
+        <w:tab/>
+        <w:t>Inputting 10-1-1-1 will produce 7 as a result.</w:t>
+      </w:r>
+    </w:p>
+    <w:p>
+      <w:pPr>
+        <w:spacing w:line="240" w:lineRule="auto"/>
+        <w:ind w:left="1080"/>
+        <w:rPr>
+          <w:rFonts w:ascii="Times New Roman" w:hAnsi="Times New Roman" w:cs="Times New Roman"/>
+          <w:sz w:val="24"/>
+          <w:szCs w:val="24"/>
+        </w:rPr>
+      </w:pPr>
+      <w:r>
+        <w:rPr>
+          <w:rFonts w:ascii="Times New Roman" w:hAnsi="Times New Roman" w:cs="Times New Roman"/>
+          <w:sz w:val="24"/>
+          <w:szCs w:val="24"/>
+        </w:rPr>
+        <w:tab/>
+      </w:r>
+      <w:r>
+        <w:rPr>
+          <w:rFonts w:ascii="Times New Roman" w:hAnsi="Times New Roman" w:cs="Times New Roman"/>
+          <w:sz w:val="24"/>
+          <w:szCs w:val="24"/>
+        </w:rPr>
+        <w:tab/>
+        <w:t>Inputting 10+1-2 will produce 9 as a result.</w:t>
       </w:r>
       <w:bookmarkStart w:id="0" w:name="_GoBack"/>
       <w:bookmarkEnd w:id="0"/>
@@ -1003,13 +756,82 @@
           <w:sz w:val="24"/>
           <w:szCs w:val="24"/>
         </w:rPr>
-        <w:t>The Calculator shall check if the denominator of a division query is 0, and if so it will produce the result of “undefined”, regardless of what the numerator is.</w:t>
-      </w:r>
-    </w:p>
-    <w:p>
-      <w:pPr>
-        <w:spacing w:line="240" w:lineRule="auto"/>
-        <w:ind w:left="1080" w:firstLine="360"/>
+        <w:t>The C</w:t>
+      </w:r>
+      <w:r>
+        <w:rPr>
+          <w:rFonts w:ascii="Times New Roman" w:hAnsi="Times New Roman" w:cs="Times New Roman"/>
+          <w:sz w:val="24"/>
+          <w:szCs w:val="24"/>
+        </w:rPr>
+        <w:t>alculator shall</w:t>
+      </w:r>
+      <w:r>
+        <w:rPr>
+          <w:rFonts w:ascii="Times New Roman" w:hAnsi="Times New Roman" w:cs="Times New Roman"/>
+          <w:sz w:val="24"/>
+          <w:szCs w:val="24"/>
+        </w:rPr>
+        <w:t xml:space="preserve"> allow</w:t>
+      </w:r>
+      <w:r>
+        <w:rPr>
+          <w:rFonts w:ascii="Times New Roman" w:hAnsi="Times New Roman" w:cs="Times New Roman"/>
+          <w:sz w:val="24"/>
+          <w:szCs w:val="24"/>
+        </w:rPr>
+        <w:t xml:space="preserve"> unary operation (</w:t>
+      </w:r>
+      <w:r>
+        <w:rPr>
+          <w:rFonts w:ascii="Times New Roman" w:hAnsi="Times New Roman" w:cs="Times New Roman"/>
+          <w:sz w:val="24"/>
+          <w:szCs w:val="24"/>
+        </w:rPr>
+        <w:t>+/</w:t>
+      </w:r>
+      <w:r>
+        <w:rPr>
+          <w:rFonts w:ascii="Times New Roman" w:hAnsi="Times New Roman" w:cs="Times New Roman"/>
+          <w:sz w:val="24"/>
+          <w:szCs w:val="24"/>
+        </w:rPr>
+        <w:t>-)</w:t>
+      </w:r>
+      <w:r>
+        <w:rPr>
+          <w:rFonts w:ascii="Times New Roman" w:hAnsi="Times New Roman" w:cs="Times New Roman"/>
+          <w:sz w:val="24"/>
+          <w:szCs w:val="24"/>
+        </w:rPr>
+        <w:t xml:space="preserve"> on</w:t>
+      </w:r>
+      <w:r>
+        <w:rPr>
+          <w:rFonts w:ascii="Times New Roman" w:hAnsi="Times New Roman" w:cs="Times New Roman"/>
+          <w:sz w:val="24"/>
+          <w:szCs w:val="24"/>
+        </w:rPr>
+        <w:t xml:space="preserve"> any integer.</w:t>
+      </w:r>
+    </w:p>
+    <w:p>
+      <w:pPr>
+        <w:pStyle w:val="ListParagraph"/>
+        <w:spacing w:line="240" w:lineRule="auto"/>
+        <w:ind w:left="1080"/>
+        <w:rPr>
+          <w:rFonts w:ascii="Times New Roman" w:hAnsi="Times New Roman" w:cs="Times New Roman"/>
+          <w:sz w:val="24"/>
+          <w:szCs w:val="24"/>
+        </w:rPr>
+      </w:pPr>
+    </w:p>
+    <w:p>
+      <w:pPr>
+        <w:pStyle w:val="ListParagraph"/>
+        <w:spacing w:line="240" w:lineRule="auto"/>
+        <w:ind w:left="1440"/>
         <w:rPr>
           <w:rFonts w:ascii="Times New Roman" w:hAnsi="Times New Roman" w:cs="Times New Roman"/>
           <w:sz w:val="24"/>
@@ -1027,8 +849,21 @@
     </w:p>
     <w:p>
       <w:pPr>
-        <w:spacing w:line="240" w:lineRule="auto"/>
-        <w:ind w:left="1080" w:firstLine="360"/>
+        <w:pStyle w:val="ListParagraph"/>
+        <w:spacing w:line="240" w:lineRule="auto"/>
+        <w:ind w:left="1440"/>
+        <w:rPr>
+          <w:rFonts w:ascii="Times New Roman" w:hAnsi="Times New Roman" w:cs="Times New Roman"/>
+          <w:sz w:val="24"/>
+          <w:szCs w:val="24"/>
+        </w:rPr>
+      </w:pPr>
+    </w:p>
+    <w:p>
+      <w:pPr>
+        <w:pStyle w:val="ListParagraph"/>
+        <w:spacing w:line="240" w:lineRule="auto"/>
+        <w:ind w:left="1440"/>
         <w:rPr>
           <w:rFonts w:ascii="Times New Roman" w:hAnsi="Times New Roman" w:cs="Times New Roman"/>
           <w:sz w:val="24"/>
@@ -1042,8 +877,97 @@
           <w:szCs w:val="24"/>
         </w:rPr>
         <w:tab/>
-        <w:t>Inputting 9/0 will produce the result “undefined”.</w:t>
-      </w:r>
+        <w:t>Inputting -9 will produce the result -9.</w:t>
+      </w:r>
+    </w:p>
+    <w:p>
+      <w:pPr>
+        <w:pStyle w:val="ListParagraph"/>
+        <w:spacing w:line="240" w:lineRule="auto"/>
+        <w:ind w:left="1440"/>
+        <w:rPr>
+          <w:rFonts w:ascii="Times New Roman" w:hAnsi="Times New Roman" w:cs="Times New Roman"/>
+          <w:sz w:val="24"/>
+          <w:szCs w:val="24"/>
+        </w:rPr>
+      </w:pPr>
+      <w:r>
+        <w:rPr>
+          <w:rFonts w:ascii="Times New Roman" w:hAnsi="Times New Roman" w:cs="Times New Roman"/>
+          <w:sz w:val="24"/>
+          <w:szCs w:val="24"/>
+        </w:rPr>
+        <w:tab/>
+        <w:t>Inputting --9 (that’s two minus signs) will produce the result 9.</w:t>
+      </w:r>
+    </w:p>
+    <w:p>
+      <w:pPr>
+        <w:pStyle w:val="ListParagraph"/>
+        <w:spacing w:line="240" w:lineRule="auto"/>
+        <w:ind w:left="2160"/>
+        <w:rPr>
+          <w:rFonts w:ascii="Times New Roman" w:hAnsi="Times New Roman" w:cs="Times New Roman"/>
+          <w:sz w:val="24"/>
+          <w:szCs w:val="24"/>
+        </w:rPr>
+      </w:pPr>
+      <w:r>
+        <w:rPr>
+          <w:rFonts w:ascii="Times New Roman" w:hAnsi="Times New Roman" w:cs="Times New Roman"/>
+          <w:sz w:val="24"/>
+          <w:szCs w:val="24"/>
+        </w:rPr>
+        <w:t xml:space="preserve">Inputting +9-1 will be the same as inputting 9 -1 which will produce the result </w:t>
+      </w:r>
+      <w:r>
+        <w:rPr>
+          <w:rFonts w:ascii="Times New Roman" w:hAnsi="Times New Roman" w:cs="Times New Roman"/>
+          <w:sz w:val="24"/>
+          <w:szCs w:val="24"/>
+        </w:rPr>
+        <w:t xml:space="preserve">of </w:t>
+      </w:r>
+      <w:r>
+        <w:rPr>
+          <w:rFonts w:ascii="Times New Roman" w:hAnsi="Times New Roman" w:cs="Times New Roman"/>
+          <w:sz w:val="24"/>
+          <w:szCs w:val="24"/>
+        </w:rPr>
+        <w:t>8.</w:t>
+      </w:r>
+    </w:p>
+    <w:p>
+      <w:pPr>
+        <w:pStyle w:val="ListParagraph"/>
+        <w:spacing w:line="240" w:lineRule="auto"/>
+        <w:ind w:left="2160"/>
+        <w:rPr>
+          <w:rFonts w:ascii="Times New Roman" w:hAnsi="Times New Roman" w:cs="Times New Roman"/>
+          <w:sz w:val="24"/>
+          <w:szCs w:val="24"/>
+        </w:rPr>
+      </w:pPr>
+      <w:r>
+        <w:rPr>
+          <w:rFonts w:ascii="Times New Roman" w:hAnsi="Times New Roman" w:cs="Times New Roman"/>
+          <w:sz w:val="24"/>
+          <w:szCs w:val="24"/>
+        </w:rPr>
+        <w:t>Inputting -9-1 will produce the result of -10.</w:t>
+      </w:r>
+    </w:p>
+    <w:p>
+      <w:pPr>
+        <w:pStyle w:val="ListParagraph"/>
+        <w:spacing w:line="240" w:lineRule="auto"/>
+        <w:ind w:left="2160"/>
+        <w:rPr>
+          <w:rFonts w:ascii="Times New Roman" w:hAnsi="Times New Roman" w:cs="Times New Roman"/>
+          <w:sz w:val="24"/>
+          <w:szCs w:val="24"/>
+        </w:rPr>
+      </w:pPr>
     </w:p>
     <w:p>
       <w:pPr>

</xml_diff>